<commit_message>
imagem da calculadora na documentação
</commit_message>
<xml_diff>
--- a/Sprint 1/entregaveisGrupo/documentacao/Documento TI- Rerigeração.docx
+++ b/Sprint 1/entregaveisGrupo/documentacao/Documento TI- Rerigeração.docx
@@ -2868,7 +2868,7 @@
           <w:noProof/>
         </w:rPr>
         <w:drawing>
-          <wp:anchor distT="0" distB="0" distL="114300" distR="114300" simplePos="0" relativeHeight="251658247" behindDoc="1" locked="0" layoutInCell="1" allowOverlap="1" wp14:anchorId="370CC2AA" wp14:editId="01F40BA3">
+          <wp:anchor distT="0" distB="0" distL="114300" distR="114300" simplePos="0" relativeHeight="251658247" behindDoc="1" locked="0" layoutInCell="1" allowOverlap="1" wp14:anchorId="370CC2AA" wp14:editId="1AC1EAD7">
             <wp:simplePos x="0" y="0"/>
             <wp:positionH relativeFrom="margin">
               <wp:posOffset>3458178</wp:posOffset>
@@ -25502,14 +25502,11 @@
     </w:p>
     <w:p>
       <w:r>
-        <w:rPr>
-          <w:noProof/>
-        </w:rPr>
         <w:drawing>
-          <wp:inline distT="0" distB="0" distL="0" distR="0" wp14:anchorId="632D31E6" wp14:editId="02041AD6">
-            <wp:extent cx="5400675" cy="4305300"/>
+          <wp:inline distT="0" distB="0" distL="0" distR="0" wp14:anchorId="5D410103" wp14:editId="3B21CCFD">
+            <wp:extent cx="5400040" cy="2553335"/>
             <wp:effectExtent l="0" t="0" r="0" b="0"/>
-            <wp:docPr id="121233769" name="Picture 121233769"/>
+            <wp:docPr id="1719195316" name="Imagem 1"/>
             <wp:cNvGraphicFramePr>
               <a:graphicFrameLocks xmlns:a="http://schemas.openxmlformats.org/drawingml/2006/main" noChangeAspect="1"/>
             </wp:cNvGraphicFramePr>
@@ -25517,17 +25514,11 @@
               <a:graphicData uri="http://schemas.openxmlformats.org/drawingml/2006/picture">
                 <pic:pic xmlns:pic="http://schemas.openxmlformats.org/drawingml/2006/picture">
                   <pic:nvPicPr>
-                    <pic:cNvPr id="0" name="Picture 121233769"/>
+                    <pic:cNvPr id="1719195316" name=""/>
                     <pic:cNvPicPr/>
                   </pic:nvPicPr>
                   <pic:blipFill>
-                    <a:blip r:embed="rId22">
-                      <a:extLst>
-                        <a:ext uri="{28A0092B-C50C-407E-A947-70E740481C1C}">
-                          <a14:useLocalDpi xmlns:a14="http://schemas.microsoft.com/office/drawing/2010/main" val="0"/>
-                        </a:ext>
-                      </a:extLst>
-                    </a:blip>
+                    <a:blip r:embed="rId22"/>
                     <a:stretch>
                       <a:fillRect/>
                     </a:stretch>
@@ -25535,7 +25526,7 @@
                   <pic:spPr>
                     <a:xfrm>
                       <a:off x="0" y="0"/>
-                      <a:ext cx="5400675" cy="4305300"/>
+                      <a:ext cx="5400040" cy="2553335"/>
                     </a:xfrm>
                     <a:prstGeom prst="rect">
                       <a:avLst/>
@@ -30018,10 +30009,6 @@
 </file>
 
 <file path=customXml/item1.xml><?xml version="1.0" encoding="utf-8"?>
-<b:Sources xmlns:b="http://schemas.openxmlformats.org/officeDocument/2006/bibliography" xmlns="http://schemas.openxmlformats.org/officeDocument/2006/bibliography" SelectedStyle="\APASixthEditionOfficeOnline.xsl" StyleName="APA" Version="6"/>
-</file>
-
-<file path=customXml/item2.xml><?xml version="1.0" encoding="utf-8"?>
 <p:properties xmlns:p="http://schemas.microsoft.com/office/2006/metadata/properties" xmlns:xsi="http://www.w3.org/2001/XMLSchema-instance" xmlns:pc="http://schemas.microsoft.com/office/infopath/2007/PartnerControls">
   <documentManagement>
     <_activity xmlns="1dc861b8-2196-455d-b291-a999da8cffb6" xsi:nil="true"/>
@@ -30029,7 +30016,20 @@
 </p:properties>
 </file>
 
+<file path=customXml/item2.xml><?xml version="1.0" encoding="utf-8"?>
+<b:Sources xmlns:b="http://schemas.openxmlformats.org/officeDocument/2006/bibliography" xmlns="http://schemas.openxmlformats.org/officeDocument/2006/bibliography" SelectedStyle="\APASixthEditionOfficeOnline.xsl" StyleName="APA" Version="6"/>
+</file>
+
 <file path=customXml/item3.xml><?xml version="1.0" encoding="utf-8"?>
+<?mso-contentType ?>
+<FormTemplates xmlns="http://schemas.microsoft.com/sharepoint/v3/contenttype/forms">
+  <Display>DocumentLibraryForm</Display>
+  <Edit>DocumentLibraryForm</Edit>
+  <New>DocumentLibraryForm</New>
+</FormTemplates>
+</file>
+
+<file path=customXml/item4.xml><?xml version="1.0" encoding="utf-8"?>
 <ct:contentTypeSchema xmlns:ct="http://schemas.microsoft.com/office/2006/metadata/contentType" xmlns:ma="http://schemas.microsoft.com/office/2006/metadata/properties/metaAttributes" ct:_="" ma:_="" ma:contentTypeName="Document" ma:contentTypeID="0x01010045B33021656A9E479DF12B9A8EE42828" ma:contentTypeVersion="6" ma:contentTypeDescription="Create a new document." ma:contentTypeScope="" ma:versionID="59dcf4f225691fc7ac41582667a3e6ad">
   <xsd:schema xmlns:xsd="http://www.w3.org/2001/XMLSchema" xmlns:xs="http://www.w3.org/2001/XMLSchema" xmlns:p="http://schemas.microsoft.com/office/2006/metadata/properties" xmlns:ns3="1dc861b8-2196-455d-b291-a999da8cffb6" targetNamespace="http://schemas.microsoft.com/office/2006/metadata/properties" ma:root="true" ma:fieldsID="080b714570b61d04733637e0bf95acc0" ns3:_="">
     <xsd:import namespace="1dc861b8-2196-455d-b291-a999da8cffb6"/>
@@ -30185,24 +30185,7 @@
 </ct:contentTypeSchema>
 </file>
 
-<file path=customXml/item4.xml><?xml version="1.0" encoding="utf-8"?>
-<?mso-contentType ?>
-<FormTemplates xmlns="http://schemas.microsoft.com/sharepoint/v3/contenttype/forms">
-  <Display>DocumentLibraryForm</Display>
-  <Edit>DocumentLibraryForm</Edit>
-  <New>DocumentLibraryForm</New>
-</FormTemplates>
-</file>
-
 <file path=customXml/itemProps1.xml><?xml version="1.0" encoding="utf-8"?>
-<ds:datastoreItem xmlns:ds="http://schemas.openxmlformats.org/officeDocument/2006/customXml" ds:itemID="{5AC2DA46-368F-4DF8-8BED-5070F905D4F2}">
-  <ds:schemaRefs>
-    <ds:schemaRef ds:uri="http://schemas.openxmlformats.org/officeDocument/2006/bibliography"/>
-  </ds:schemaRefs>
-</ds:datastoreItem>
-</file>
-
-<file path=customXml/itemProps2.xml><?xml version="1.0" encoding="utf-8"?>
 <ds:datastoreItem xmlns:ds="http://schemas.openxmlformats.org/officeDocument/2006/customXml" ds:itemID="{7DF2BDA9-558F-4C08-9DF5-23B01F76B0C0}">
   <ds:schemaRefs>
     <ds:schemaRef ds:uri="http://schemas.microsoft.com/office/2006/metadata/properties"/>
@@ -30212,7 +30195,23 @@
 </ds:datastoreItem>
 </file>
 
+<file path=customXml/itemProps2.xml><?xml version="1.0" encoding="utf-8"?>
+<ds:datastoreItem xmlns:ds="http://schemas.openxmlformats.org/officeDocument/2006/customXml" ds:itemID="{5AC2DA46-368F-4DF8-8BED-5070F905D4F2}">
+  <ds:schemaRefs>
+    <ds:schemaRef ds:uri="http://schemas.openxmlformats.org/officeDocument/2006/bibliography"/>
+  </ds:schemaRefs>
+</ds:datastoreItem>
+</file>
+
 <file path=customXml/itemProps3.xml><?xml version="1.0" encoding="utf-8"?>
+<ds:datastoreItem xmlns:ds="http://schemas.openxmlformats.org/officeDocument/2006/customXml" ds:itemID="{B71EA5F3-97EE-4AE2-9B0A-534E913B3069}">
+  <ds:schemaRefs>
+    <ds:schemaRef ds:uri="http://schemas.microsoft.com/sharepoint/v3/contenttype/forms"/>
+  </ds:schemaRefs>
+</ds:datastoreItem>
+</file>
+
+<file path=customXml/itemProps4.xml><?xml version="1.0" encoding="utf-8"?>
 <ds:datastoreItem xmlns:ds="http://schemas.openxmlformats.org/officeDocument/2006/customXml" ds:itemID="{4D6B2CB1-51DD-4C27-9A6F-B097BB3207C2}">
   <ds:schemaRefs>
     <ds:schemaRef ds:uri="http://schemas.microsoft.com/office/2006/metadata/contentType"/>
@@ -30228,12 +30227,4 @@
     <ds:schemaRef ds:uri="http://schemas.microsoft.com/internal/obd"/>
   </ds:schemaRefs>
 </ds:datastoreItem>
-</file>
-
-<file path=customXml/itemProps4.xml><?xml version="1.0" encoding="utf-8"?>
-<ds:datastoreItem xmlns:ds="http://schemas.openxmlformats.org/officeDocument/2006/customXml" ds:itemID="{B71EA5F3-97EE-4AE2-9B0A-534E913B3069}">
-  <ds:schemaRefs>
-    <ds:schemaRef ds:uri="http://schemas.microsoft.com/sharepoint/v3/contenttype/forms"/>
-  </ds:schemaRefs>
-</ds:datastoreItem>
 </file>
</xml_diff>